<commit_message>
Final commit for the Midway Reporting
</commit_message>
<xml_diff>
--- a/Group12-Software&IT_PGD_DS_EndProject_Midway_Report.docx
+++ b/Group12-Software&IT_PGD_DS_EndProject_Midway_Report.docx
@@ -1302,7 +1302,7 @@
         <w:t>Dividing the data in hand into training and testing data using train test splitting mechanism</w:t>
       </w:r>
     </w:p>
-    <w:p xmlns:wp14="http://schemas.microsoft.com/office/word/2010/wordml" wp14:textId="207B9504">
+    <w:p xmlns:wp14="http://schemas.microsoft.com/office/word/2010/wordml" wp14:textId="44BDE2AD">
       <w:pPr>
         <w:pStyle w:val="ListParagraph"/>
         <w:numPr>
@@ -1311,34 +1311,34 @@
         </w:numPr>
         <w:ind/>
         <w:rPr>
-          <w:rFonts w:ascii="Times New Roman" w:hAnsi="Times New Roman" w:eastAsia="Times New Roman" w:cs="Times New Roman" w:asciiTheme="minorAscii" w:hAnsiTheme="minorAscii" w:eastAsiaTheme="minorAscii" w:cstheme="minorAscii"/>
-          <w:b w:val="0"/>
-          <w:bCs w:val="0"/>
-          <w:i w:val="0"/>
-          <w:iCs w:val="0"/>
-          <w:noProof w:val="0"/>
-          <w:color w:val="auto"/>
-          <w:sz w:val="24"/>
-          <w:szCs w:val="24"/>
-          <w:u w:val="none"/>
-          <w:lang w:val="en-US"/>
-        </w:rPr>
-      </w:pPr>
-      <w:r>
-        <w:rPr>
-          <w:rFonts w:ascii="Times New Roman" w:hAnsi="Times New Roman" w:eastAsia="Times New Roman" w:cs="Times New Roman"/>
-          <w:b w:val="0"/>
-          <w:bCs w:val="0"/>
-          <w:i w:val="0"/>
-          <w:iCs w:val="0"/>
-          <w:noProof w:val="0"/>
-          <w:color w:val="auto"/>
-          <w:sz w:val="24"/>
-          <w:szCs w:val="24"/>
-          <w:u w:val="none"/>
-          <w:lang w:val="en-US"/>
-        </w:rPr>
-        <w:t>Creating the instance of a model (Random Forest)</w:t>
+          <w:rFonts w:ascii="Calibri" w:hAnsi="Calibri" w:eastAsia="Calibri" w:cs="Calibri" w:asciiTheme="minorAscii" w:hAnsiTheme="minorAscii" w:eastAsiaTheme="minorAscii" w:cstheme="minorAscii"/>
+          <w:b w:val="0"/>
+          <w:bCs w:val="0"/>
+          <w:i w:val="0"/>
+          <w:iCs w:val="0"/>
+          <w:noProof w:val="0"/>
+          <w:color w:val="auto"/>
+          <w:sz w:val="24"/>
+          <w:szCs w:val="24"/>
+          <w:u w:val="none"/>
+          <w:lang w:val="en-US"/>
+        </w:rPr>
+      </w:pPr>
+      <w:r>
+        <w:rPr>
+          <w:rFonts w:ascii="Times New Roman" w:hAnsi="Times New Roman" w:eastAsia="Times New Roman" w:cs="Times New Roman"/>
+          <w:b w:val="0"/>
+          <w:bCs w:val="0"/>
+          <w:i w:val="0"/>
+          <w:iCs w:val="0"/>
+          <w:noProof w:val="0"/>
+          <w:color w:val="auto"/>
+          <w:sz w:val="24"/>
+          <w:szCs w:val="24"/>
+          <w:u w:val="none"/>
+          <w:lang w:val="en-US"/>
+        </w:rPr>
+        <w:t>Creating the instance of a model (Random Forest with n_estimators = 100)</w:t>
       </w:r>
     </w:p>
     <w:p xmlns:wp14="http://schemas.microsoft.com/office/word/2010/wordml" wp14:textId="5776CB45">
@@ -2002,22 +2002,7 @@
           <w:szCs w:val="24"/>
           <w:lang w:val="en-US"/>
         </w:rPr>
-        <w:t xml:space="preserve"> </w:t>
-      </w:r>
-      <w:r>
-        <w:rPr>
-          <w:rFonts w:ascii="Times New Roman" w:hAnsi="Times New Roman" w:eastAsia="Times New Roman" w:cs="Times New Roman"/>
-          <w:b w:val="0"/>
-          <w:bCs w:val="0"/>
-          <w:i w:val="0"/>
-          <w:iCs w:val="0"/>
-          <w:noProof w:val="0"/>
-          <w:color w:val="000000" w:themeColor="text1" w:themeTint="FF" w:themeShade="FF"/>
-          <w:sz w:val="24"/>
-          <w:szCs w:val="24"/>
-          <w:lang w:val="en-US"/>
-        </w:rPr>
-        <w:t>21133.956250000003</w:t>
+        <w:t xml:space="preserve"> 0.12176136363636529</w:t>
       </w:r>
     </w:p>
     <w:p>
@@ -2084,17 +2069,12 @@
       <w:r>
         <w:rPr>
           <w:rFonts w:ascii="Times New Roman" w:hAnsi="Times New Roman" w:eastAsia="Times New Roman" w:cs="Times New Roman"/>
-          <w:b w:val="0"/>
-          <w:bCs w:val="0"/>
-          <w:i w:val="0"/>
-          <w:iCs w:val="0"/>
-          <w:noProof w:val="0"/>
-          <w:color w:val="000000" w:themeColor="text1" w:themeTint="FF" w:themeShade="FF"/>
-          <w:sz w:val="24"/>
-          <w:szCs w:val="24"/>
-          <w:lang w:val="en-US"/>
-        </w:rPr>
-        <w:t>26243.830755484003</w:t>
+          <w:noProof w:val="0"/>
+          <w:sz w:val="24"/>
+          <w:szCs w:val="24"/>
+          <w:lang w:val="en-US"/>
+        </w:rPr>
+        <w:t>1.6153470285753906</w:t>
       </w:r>
     </w:p>
     <w:p>

</xml_diff>